<commit_message>
Final D2 Decomp description and D2 diagrams
</commit_message>
<xml_diff>
--- a/Documents/Reports/D2Decomp-Details.docx
+++ b/Documents/Reports/D2Decomp-Details.docx
@@ -3,7 +3,15 @@
 <w:document xmlns:wpc="http://schemas.microsoft.com/office/word/2010/wordprocessingCanvas" xmlns:cx="http://schemas.microsoft.com/office/drawing/2014/chartex" xmlns:cx1="http://schemas.microsoft.com/office/drawing/2015/9/8/chartex" xmlns:cx2="http://schemas.microsoft.com/office/drawing/2015/10/21/chartex" xmlns:cx3="http://schemas.microsoft.com/office/drawing/2016/5/9/chartex" xmlns:cx4="http://schemas.microsoft.com/office/drawing/2016/5/10/chartex" xmlns:cx5="http://schemas.microsoft.com/office/drawing/2016/5/11/chartex" xmlns:cx6="http://schemas.microsoft.com/office/drawing/2016/5/12/chartex" xmlns:cx7="http://schemas.microsoft.com/office/drawing/2016/5/13/chartex" xmlns:cx8="http://schemas.microsoft.com/office/drawing/2016/5/14/chartex" xmlns:mc="http://schemas.openxmlformats.org/markup-compatibility/2006" xmlns:aink="http://schemas.microsoft.com/office/drawing/2016/ink" xmlns:am3d="http://schemas.microsoft.com/office/drawing/2017/model3d" xmlns:o="urn:schemas-microsoft-com:office:office" xmlns:r="http://schemas.openxmlformats.org/officeDocument/2006/relationships" xmlns:m="http://schemas.openxmlformats.org/officeDocument/2006/math" xmlns:v="urn:schemas-microsoft-com:vml" xmlns:wp14="http://schemas.microsoft.com/office/word/2010/wordprocessingDrawing" xmlns:wp="http://schemas.openxmlformats.org/drawingml/2006/wordprocessingDrawing" xmlns:w10="urn:schemas-microsoft-com:office:word" xmlns:w="http://schemas.openxmlformats.org/wordprocessingml/2006/main" xmlns:w14="http://schemas.microsoft.com/office/word/2010/wordml" xmlns:w15="http://schemas.microsoft.com/office/word/2012/wordml" xmlns:w16cid="http://schemas.microsoft.com/office/word/2016/wordml/cid" xmlns:w16se="http://schemas.microsoft.com/office/word/2015/wordml/symex" xmlns:wpg="http://schemas.microsoft.com/office/word/2010/wordprocessingGroup" xmlns:wpi="http://schemas.microsoft.com/office/word/2010/wordprocessingInk" xmlns:wne="http://schemas.microsoft.com/office/word/2006/wordml" xmlns:wps="http://schemas.microsoft.com/office/word/2010/wordprocessingShape" mc:Ignorable="w14 w15 w16se w16cid wp14">
   <w:body>
     <w:p>
-      <w:r>
+      <w:pPr>
+        <w:rPr>
+          <w:b/>
+        </w:rPr>
+      </w:pPr>
+      <w:r>
+        <w:rPr>
+          <w:b/>
+        </w:rPr>
         <w:t>Class Descriptions:</w:t>
       </w:r>
     </w:p>
@@ -27,51 +35,214 @@
     </w:p>
     <w:p>
       <w:r>
-        <w:t>View Animals: Gives a list of current animal objects within the system. List of animals is requested from the Animal Manager.</w:t>
-      </w:r>
-    </w:p>
-    <w:p>
-      <w:r>
-        <w:t>View Detailed Animal: Gives the specific details of a single animal. Animal object is provided by the Animal Manager.</w:t>
-      </w:r>
-    </w:p>
-    <w:p>
-      <w:r>
-        <w:t>Input New Animal: The input for a new animal object which is then handed off to the Animal Manager.</w:t>
-      </w:r>
-    </w:p>
-    <w:p>
-      <w:r>
-        <w:t>View Clients: Gives a list of current client objects within the system. List of clients is requested from the Client Manager.</w:t>
-      </w:r>
-    </w:p>
-    <w:p>
-      <w:r>
-        <w:t>View Detailed Client: Gives the specific details of a single client. Client object is provided by the Client Manager.</w:t>
-      </w:r>
-    </w:p>
-    <w:p>
-      <w:r>
-        <w:t>Input New Client: The input for a new client object which is then handed off to the Client Manager.</w:t>
-      </w:r>
-    </w:p>
-    <w:p>
-      <w:r>
-        <w:t>Animal Manager: The animal manager handles passing animal object information to and from the database.</w:t>
-      </w:r>
-    </w:p>
-    <w:p>
-      <w:r>
-        <w:t>Client Manager: The client manager handles passing client object information to and from the database.</w:t>
+        <w:t xml:space="preserve">View Animals: Gives a list of current animal objects within the system. List of animals is </w:t>
+      </w:r>
+      <w:r>
+        <w:t xml:space="preserve">provided by </w:t>
+      </w:r>
+      <w:r>
+        <w:t xml:space="preserve">the </w:t>
+      </w:r>
+      <w:r>
+        <w:t>a</w:t>
+      </w:r>
+      <w:r>
+        <w:t xml:space="preserve">nimal </w:t>
+      </w:r>
+      <w:r>
+        <w:t>m</w:t>
+      </w:r>
+      <w:r>
+        <w:t>anager.</w:t>
+      </w:r>
+    </w:p>
+    <w:p>
+      <w:r>
+        <w:t xml:space="preserve">View Detailed Animal: Gives the specific details of a single animal. Animal object is provided by the </w:t>
+      </w:r>
+      <w:r>
+        <w:t>a</w:t>
+      </w:r>
+      <w:r>
+        <w:t xml:space="preserve">nimal </w:t>
+      </w:r>
+      <w:r>
+        <w:t>m</w:t>
+      </w:r>
+      <w:r>
+        <w:t>anager.</w:t>
+      </w:r>
+    </w:p>
+    <w:p>
+      <w:r>
+        <w:t xml:space="preserve">Input New Animal: </w:t>
+      </w:r>
+      <w:r>
+        <w:t xml:space="preserve">The input for the information for a new </w:t>
+      </w:r>
+      <w:r>
+        <w:t>animal</w:t>
+      </w:r>
+      <w:r>
+        <w:t xml:space="preserve"> which is then handed off to the </w:t>
+      </w:r>
+      <w:r>
+        <w:t>animal</w:t>
+      </w:r>
+      <w:r>
+        <w:t xml:space="preserve"> manager.</w:t>
+      </w:r>
+    </w:p>
+    <w:p>
+      <w:r>
+        <w:t xml:space="preserve">View Clients: Gives a list of current client objects within the system. List of clients is requested from the </w:t>
+      </w:r>
+      <w:r>
+        <w:t>c</w:t>
+      </w:r>
+      <w:r>
+        <w:t xml:space="preserve">lient </w:t>
+      </w:r>
+      <w:r>
+        <w:t>m</w:t>
+      </w:r>
+      <w:r>
+        <w:t>anager.</w:t>
+      </w:r>
+    </w:p>
+    <w:p>
+      <w:r>
+        <w:t xml:space="preserve">View Detailed Client: Gives the specific details of a single client. Client object is provided by the </w:t>
+      </w:r>
+      <w:r>
+        <w:t>c</w:t>
+      </w:r>
+      <w:r>
+        <w:t xml:space="preserve">lient </w:t>
+      </w:r>
+      <w:r>
+        <w:t>m</w:t>
+      </w:r>
+      <w:r>
+        <w:t>anager.</w:t>
+      </w:r>
+    </w:p>
+    <w:p>
+      <w:r>
+        <w:t>Input New Client: The input for</w:t>
+      </w:r>
+      <w:r>
+        <w:t xml:space="preserve"> the information for a new client</w:t>
+      </w:r>
+      <w:r>
+        <w:t xml:space="preserve"> which is then handed off to the </w:t>
+      </w:r>
+      <w:r>
+        <w:t>c</w:t>
+      </w:r>
+      <w:r>
+        <w:t xml:space="preserve">lient </w:t>
+      </w:r>
+      <w:r>
+        <w:t>m</w:t>
+      </w:r>
+      <w:r>
+        <w:t>anager.</w:t>
+      </w:r>
+    </w:p>
+    <w:p>
+      <w:r>
+        <w:t>Animal Manager: The animal manager handles passing animal object information to</w:t>
+      </w:r>
+      <w:r>
+        <w:t xml:space="preserve"> the</w:t>
+      </w:r>
+      <w:r>
+        <w:t xml:space="preserve"> </w:t>
+      </w:r>
+      <w:r>
+        <w:t>database interface</w:t>
+      </w:r>
+      <w:r>
+        <w:t xml:space="preserve"> for inclusion in the database</w:t>
+      </w:r>
+      <w:r>
+        <w:t>.</w:t>
+      </w:r>
+      <w:r>
+        <w:t xml:space="preserve"> It also </w:t>
+      </w:r>
+      <w:r>
+        <w:t>handles creating and passing animal objects to the interface subsystem.</w:t>
+      </w:r>
+    </w:p>
+    <w:p>
+      <w:r>
+        <w:t xml:space="preserve">Client Manager: </w:t>
+      </w:r>
+      <w:r>
+        <w:t xml:space="preserve">The </w:t>
+      </w:r>
+      <w:r>
+        <w:t>client</w:t>
+      </w:r>
+      <w:r>
+        <w:t xml:space="preserve"> manager handles passing client</w:t>
+      </w:r>
+      <w:r>
+        <w:t xml:space="preserve"> </w:t>
+      </w:r>
+      <w:r>
+        <w:t xml:space="preserve">object information to </w:t>
+      </w:r>
+      <w:r>
+        <w:t xml:space="preserve">the </w:t>
+      </w:r>
+      <w:r>
+        <w:t>database interface for inclusion in the database. It also handles creating and passing client</w:t>
+      </w:r>
+      <w:r>
+        <w:t xml:space="preserve"> </w:t>
+      </w:r>
+      <w:r>
+        <w:t>objects to the interface subsystem.</w:t>
+      </w:r>
+    </w:p>
+    <w:p>
+      <w:r>
+        <w:t xml:space="preserve">Database Interface: The database interface </w:t>
+      </w:r>
+      <w:r>
+        <w:t>passes animal and client information</w:t>
+      </w:r>
+      <w:r>
+        <w:t xml:space="preserve"> to the database</w:t>
+      </w:r>
+      <w:r>
+        <w:t xml:space="preserve"> for inclusion as provided by the </w:t>
+      </w:r>
+      <w:r>
+        <w:t>client and animal managers. It also provides the animal and client managers with animal and client objects created using information provided by the database.</w:t>
       </w:r>
     </w:p>
     <w:p>
       <w:r>
         <w:t>Database: The database is the repository for the client and animal object information.</w:t>
       </w:r>
-    </w:p>
-    <w:p>
-      <w:r>
+      <w:r>
+        <w:t xml:space="preserve"> It passes information to and from the database interface.</w:t>
+      </w:r>
+    </w:p>
+    <w:p>
+      <w:pPr>
+        <w:rPr>
+          <w:b/>
+        </w:rPr>
+      </w:pPr>
+      <w:r>
+        <w:rPr>
+          <w:b/>
+        </w:rPr>
         <w:t>Subsystem Descriptions:</w:t>
       </w:r>
     </w:p>
@@ -80,99 +251,244 @@
         <w:t>Interface Subsystem:</w:t>
       </w:r>
       <w:r>
-        <w:t xml:space="preserve"> The interface subsystem is concerned with the user interface aspects of the application. It is responsible for displaying Animals created by the Animal Manager in both a list using View Animals, or the details of a specific animal using View Detailed Animal. </w:t>
-      </w:r>
-      <w:r>
-        <w:t>It can also create a new animal</w:t>
-      </w:r>
-      <w:r>
-        <w:t>,</w:t>
+        <w:t xml:space="preserve"> The interface subsystem is concerned with the user interface aspects of the application. It is responsible for displaying </w:t>
+      </w:r>
+      <w:r>
+        <w:t>a</w:t>
+      </w:r>
+      <w:r>
+        <w:t xml:space="preserve">nimals created by the </w:t>
+      </w:r>
+      <w:r>
+        <w:t>a</w:t>
+      </w:r>
+      <w:r>
+        <w:t xml:space="preserve">nimal </w:t>
+      </w:r>
+      <w:r>
+        <w:t>m</w:t>
+      </w:r>
+      <w:r>
+        <w:t xml:space="preserve">anager in both a list using </w:t>
+      </w:r>
+      <w:r>
+        <w:t>v</w:t>
+      </w:r>
+      <w:r>
+        <w:t xml:space="preserve">iew </w:t>
+      </w:r>
+      <w:r>
+        <w:t>a</w:t>
+      </w:r>
+      <w:r>
+        <w:t xml:space="preserve">nimals, or the details of a specific animal using </w:t>
+      </w:r>
+      <w:r>
+        <w:t>v</w:t>
+      </w:r>
+      <w:r>
+        <w:t xml:space="preserve">iew </w:t>
+      </w:r>
+      <w:r>
+        <w:t>d</w:t>
+      </w:r>
+      <w:r>
+        <w:t xml:space="preserve">etailed </w:t>
+      </w:r>
+      <w:r>
+        <w:t>a</w:t>
+      </w:r>
+      <w:r>
+        <w:t xml:space="preserve">nimal. </w:t>
+      </w:r>
+      <w:r>
+        <w:t>It can also</w:t>
+      </w:r>
+      <w:r>
+        <w:t xml:space="preserve"> obtain </w:t>
+      </w:r>
+      <w:r>
+        <w:t>data</w:t>
       </w:r>
       <w:r>
         <w:t xml:space="preserve"> </w:t>
       </w:r>
       <w:r>
-        <w:t>getting</w:t>
-      </w:r>
-      <w:r>
-        <w:t xml:space="preserve"> the</w:t>
-      </w:r>
-      <w:r>
-        <w:t xml:space="preserve"> data using </w:t>
-      </w:r>
-      <w:r>
-        <w:t xml:space="preserve">Input New Animal, which is then passed to the Animal Management System for addition </w:t>
+        <w:t xml:space="preserve">using </w:t>
+      </w:r>
+      <w:r>
+        <w:t>i</w:t>
+      </w:r>
+      <w:r>
+        <w:t xml:space="preserve">nput </w:t>
+      </w:r>
+      <w:r>
+        <w:t>n</w:t>
+      </w:r>
+      <w:r>
+        <w:t xml:space="preserve">ew </w:t>
+      </w:r>
+      <w:r>
+        <w:t>a</w:t>
+      </w:r>
+      <w:r>
+        <w:t xml:space="preserve">nimal, which is then passed to the </w:t>
+      </w:r>
+      <w:r>
+        <w:t>a</w:t>
+      </w:r>
+      <w:r>
+        <w:t xml:space="preserve">nimal </w:t>
+      </w:r>
+      <w:r>
+        <w:t>m</w:t>
+      </w:r>
+      <w:r>
+        <w:t xml:space="preserve">anagement </w:t>
+      </w:r>
+      <w:r>
+        <w:t>subsystem</w:t>
+      </w:r>
+      <w:r>
+        <w:t xml:space="preserve"> for addition </w:t>
       </w:r>
       <w:r>
         <w:t>to</w:t>
       </w:r>
       <w:r>
-        <w:t xml:space="preserve"> the database. It is also responsible for displaying Clients created by the Client Manager in both a list using View Clients, or the details of a specific client using View Detailed Client. It can also create a new client</w:t>
-      </w:r>
-      <w:r>
-        <w:t>,</w:t>
+        <w:t xml:space="preserve"> the database. It is also responsible for displaying </w:t>
+      </w:r>
+      <w:r>
+        <w:t>c</w:t>
+      </w:r>
+      <w:r>
+        <w:t xml:space="preserve">lients created by the </w:t>
+      </w:r>
+      <w:r>
+        <w:t>c</w:t>
+      </w:r>
+      <w:r>
+        <w:t xml:space="preserve">lient </w:t>
+      </w:r>
+      <w:r>
+        <w:t>m</w:t>
+      </w:r>
+      <w:r>
+        <w:t xml:space="preserve">anager in both a list using </w:t>
+      </w:r>
+      <w:r>
+        <w:t>v</w:t>
+      </w:r>
+      <w:r>
+        <w:t xml:space="preserve">iew </w:t>
+      </w:r>
+      <w:r>
+        <w:t>c</w:t>
+      </w:r>
+      <w:r>
+        <w:t xml:space="preserve">lients, or the details of a specific client using </w:t>
+      </w:r>
+      <w:r>
+        <w:t>v</w:t>
+      </w:r>
+      <w:r>
+        <w:t xml:space="preserve">iew </w:t>
+      </w:r>
+      <w:r>
+        <w:t>d</w:t>
+      </w:r>
+      <w:r>
+        <w:t xml:space="preserve">etailed </w:t>
+      </w:r>
+      <w:r>
+        <w:t>c</w:t>
+      </w:r>
+      <w:r>
+        <w:t xml:space="preserve">lient. </w:t>
+      </w:r>
+      <w:r>
+        <w:t xml:space="preserve">It can also obtain data using input new </w:t>
+      </w:r>
+      <w:r>
+        <w:t>client</w:t>
+      </w:r>
+      <w:r>
+        <w:t xml:space="preserve">, which is then passed to the </w:t>
+      </w:r>
+      <w:r>
+        <w:t>client</w:t>
+      </w:r>
+      <w:r>
+        <w:t xml:space="preserve"> management </w:t>
+      </w:r>
+      <w:r>
+        <w:t>sub</w:t>
+      </w:r>
+      <w:r>
+        <w:t>system for addition to the database</w:t>
+      </w:r>
+      <w:r>
+        <w:t>.</w:t>
+      </w:r>
+    </w:p>
+    <w:p>
+      <w:r>
+        <w:lastRenderedPageBreak/>
+        <w:t>Animal Management Subsystem:</w:t>
+      </w:r>
+      <w:r>
+        <w:t xml:space="preserve"> The </w:t>
+      </w:r>
+      <w:r>
+        <w:t>a</w:t>
+      </w:r>
+      <w:r>
+        <w:t xml:space="preserve">nimal </w:t>
+      </w:r>
+      <w:r>
+        <w:t>m</w:t>
+      </w:r>
+      <w:r>
+        <w:t xml:space="preserve">anagement </w:t>
+      </w:r>
+      <w:r>
+        <w:t>s</w:t>
+      </w:r>
+      <w:r>
+        <w:t xml:space="preserve">ubsystem is concerned primarily </w:t>
+      </w:r>
+      <w:r>
+        <w:t>with</w:t>
       </w:r>
       <w:r>
         <w:t xml:space="preserve"> </w:t>
       </w:r>
       <w:r>
-        <w:t>getting</w:t>
-      </w:r>
-      <w:r>
-        <w:t xml:space="preserve"> the</w:t>
-      </w:r>
-      <w:r>
-        <w:t xml:space="preserve"> data using</w:t>
-      </w:r>
-      <w:r>
-        <w:t xml:space="preserve"> Input New Client, which is then passed to the Client Management System for addition </w:t>
-      </w:r>
-      <w:r>
-        <w:t>to</w:t>
-      </w:r>
-      <w:r>
-        <w:t xml:space="preserve"> the database.</w:t>
-      </w:r>
-    </w:p>
-    <w:p>
-      <w:r>
-        <w:t>Animal Management Subsystem:</w:t>
-      </w:r>
-      <w:r>
-        <w:t xml:space="preserve"> The Animal Management </w:t>
-      </w:r>
-      <w:r>
-        <w:t>S</w:t>
-      </w:r>
-      <w:r>
-        <w:t xml:space="preserve">ubsystem is concerned primarily </w:t>
-      </w:r>
-      <w:r>
-        <w:t>with</w:t>
+        <w:t>creating</w:t>
+      </w:r>
+      <w:r>
+        <w:t xml:space="preserve"> animal objects to</w:t>
+      </w:r>
+      <w:r>
+        <w:t xml:space="preserve"> be passed to</w:t>
+      </w:r>
+      <w:r>
+        <w:t xml:space="preserve"> the </w:t>
+      </w:r>
+      <w:r>
+        <w:t>i</w:t>
+      </w:r>
+      <w:r>
+        <w:t>nterface</w:t>
       </w:r>
       <w:r>
         <w:t xml:space="preserve"> </w:t>
       </w:r>
       <w:r>
-        <w:t>creating</w:t>
-      </w:r>
-      <w:r>
-        <w:t xml:space="preserve"> animal objects to</w:t>
-      </w:r>
-      <w:r>
-        <w:t xml:space="preserve"> be passed to</w:t>
-      </w:r>
-      <w:r>
-        <w:t xml:space="preserve"> the </w:t>
-      </w:r>
-      <w:r>
-        <w:t>I</w:t>
-      </w:r>
-      <w:r>
-        <w:t>nterface</w:t>
-      </w:r>
-      <w:r>
-        <w:t xml:space="preserve"> Subsystem</w:t>
+        <w:t>s</w:t>
+      </w:r>
+      <w:r>
+        <w:t>ubsystem</w:t>
       </w:r>
       <w:r>
         <w:t xml:space="preserve"> and</w:t>
@@ -181,28 +497,46 @@
         <w:t xml:space="preserve"> taking animal </w:t>
       </w:r>
       <w:r>
-        <w:t>objects</w:t>
+        <w:t>information</w:t>
       </w:r>
       <w:r>
         <w:t xml:space="preserve"> passed from the </w:t>
       </w:r>
       <w:r>
-        <w:t>I</w:t>
+        <w:t>i</w:t>
       </w:r>
       <w:r>
         <w:t xml:space="preserve">nterface </w:t>
       </w:r>
       <w:r>
-        <w:t>S</w:t>
-      </w:r>
-      <w:r>
-        <w:t xml:space="preserve">ubsystem and adding </w:t>
-      </w:r>
-      <w:r>
-        <w:t>their information</w:t>
-      </w:r>
-      <w:r>
-        <w:t xml:space="preserve"> to the database.</w:t>
+        <w:t>s</w:t>
+      </w:r>
+      <w:r>
+        <w:t xml:space="preserve">ubsystem and </w:t>
+      </w:r>
+      <w:r>
+        <w:t>passing</w:t>
+      </w:r>
+      <w:r>
+        <w:t xml:space="preserve"> </w:t>
+      </w:r>
+      <w:r>
+        <w:t>th</w:t>
+      </w:r>
+      <w:r>
+        <w:t>at</w:t>
+      </w:r>
+      <w:r>
+        <w:t xml:space="preserve"> information</w:t>
+      </w:r>
+      <w:r>
+        <w:t xml:space="preserve"> to the </w:t>
+      </w:r>
+      <w:r>
+        <w:t>storage subsystem</w:t>
+      </w:r>
+      <w:r>
+        <w:t>.</w:t>
       </w:r>
     </w:p>
     <w:p>
@@ -210,57 +544,44 @@
         <w:t>Client Management Subsystem:</w:t>
       </w:r>
       <w:r>
-        <w:t xml:space="preserve"> The Client Management subsystem is concerned primarily with </w:t>
-      </w:r>
-      <w:r>
-        <w:t>creating</w:t>
-      </w:r>
-      <w:r>
         <w:t xml:space="preserve"> </w:t>
       </w:r>
       <w:r>
-        <w:t>C</w:t>
-      </w:r>
-      <w:r>
-        <w:t>lient objects to</w:t>
-      </w:r>
-      <w:r>
-        <w:t xml:space="preserve"> be passed to</w:t>
-      </w:r>
-      <w:r>
-        <w:t xml:space="preserve"> the </w:t>
-      </w:r>
-      <w:r>
-        <w:t>I</w:t>
-      </w:r>
-      <w:r>
-        <w:t>nterface</w:t>
-      </w:r>
-      <w:r>
-        <w:t xml:space="preserve"> Subsystem</w:t>
-      </w:r>
-      <w:r>
-        <w:t xml:space="preserve"> and taking</w:t>
-      </w:r>
-      <w:r>
-        <w:t xml:space="preserve"> information from</w:t>
+        <w:t xml:space="preserve">The </w:t>
+      </w:r>
+      <w:r>
+        <w:t>client</w:t>
+      </w:r>
+      <w:r>
+        <w:t xml:space="preserve"> management subsystem is concerned primarily with creating client</w:t>
       </w:r>
       <w:r>
         <w:t xml:space="preserve"> </w:t>
       </w:r>
       <w:r>
-        <w:t>Client</w:t>
-      </w:r>
-      <w:r>
-        <w:t xml:space="preserve"> objects</w:t>
-      </w:r>
-      <w:r>
-        <w:t xml:space="preserve"> passed from the interface subsystem and adding it to the database.</w:t>
-      </w:r>
-    </w:p>
-    <w:p>
-      <w:r>
-        <w:lastRenderedPageBreak/>
+        <w:t>objects to be passed to the interface subsystem and taking client</w:t>
+      </w:r>
+      <w:r>
+        <w:t xml:space="preserve"> </w:t>
+      </w:r>
+      <w:r>
+        <w:t xml:space="preserve">information passed from the interface subsystem and </w:t>
+      </w:r>
+      <w:r>
+        <w:t>passing</w:t>
+      </w:r>
+      <w:r>
+        <w:t xml:space="preserve"> that information to the </w:t>
+      </w:r>
+      <w:r>
+        <w:t>storage subsystem</w:t>
+      </w:r>
+      <w:r>
+        <w:t>.</w:t>
+      </w:r>
+    </w:p>
+    <w:p>
+      <w:r>
         <w:t>Storage Subsystem:</w:t>
       </w:r>
       <w:r>
@@ -270,10 +591,91 @@
         <w:t xml:space="preserve">The </w:t>
       </w:r>
       <w:r>
-        <w:t>Storage Subsystem is concerned with retaining information about Animals and Clients, passing that information to the Client or Animal Management Subsystems, and with receiving Animal or Client information from the Animal or Client Management Subsystem and adding this to the database.</w:t>
+        <w:t>s</w:t>
+      </w:r>
+      <w:r>
+        <w:t xml:space="preserve">torage </w:t>
+      </w:r>
+      <w:r>
+        <w:t>s</w:t>
+      </w:r>
+      <w:r>
+        <w:t xml:space="preserve">ubsystem is concerned with retaining information about </w:t>
+      </w:r>
+      <w:r>
+        <w:t>an</w:t>
+      </w:r>
+      <w:r>
+        <w:t xml:space="preserve">imals and </w:t>
+      </w:r>
+      <w:r>
+        <w:t>c</w:t>
+      </w:r>
+      <w:r>
+        <w:t xml:space="preserve">lients, passing that information to the </w:t>
+      </w:r>
+      <w:r>
+        <w:t>c</w:t>
+      </w:r>
+      <w:r>
+        <w:t xml:space="preserve">lient or </w:t>
+      </w:r>
+      <w:r>
+        <w:t>a</w:t>
+      </w:r>
+      <w:r>
+        <w:t xml:space="preserve">nimal </w:t>
+      </w:r>
+      <w:r>
+        <w:t>m</w:t>
+      </w:r>
+      <w:r>
+        <w:t xml:space="preserve">anagement </w:t>
+      </w:r>
+      <w:r>
+        <w:t>s</w:t>
       </w:r>
       <w:bookmarkStart w:id="0" w:name="_GoBack"/>
       <w:bookmarkEnd w:id="0"/>
+      <w:r>
+        <w:t xml:space="preserve">ubsystems, and with receiving </w:t>
+      </w:r>
+      <w:r>
+        <w:t>a</w:t>
+      </w:r>
+      <w:r>
+        <w:t xml:space="preserve">nimal or </w:t>
+      </w:r>
+      <w:r>
+        <w:t>c</w:t>
+      </w:r>
+      <w:r>
+        <w:t xml:space="preserve">lient information from the </w:t>
+      </w:r>
+      <w:r>
+        <w:t>a</w:t>
+      </w:r>
+      <w:r>
+        <w:t xml:space="preserve">nimal or </w:t>
+      </w:r>
+      <w:r>
+        <w:t>c</w:t>
+      </w:r>
+      <w:r>
+        <w:t xml:space="preserve">lient </w:t>
+      </w:r>
+      <w:r>
+        <w:t>m</w:t>
+      </w:r>
+      <w:r>
+        <w:t xml:space="preserve">anagement </w:t>
+      </w:r>
+      <w:r>
+        <w:t>s</w:t>
+      </w:r>
+      <w:r>
+        <w:t>ubsystem and adding this to the database.</w:t>
+      </w:r>
     </w:p>
     <w:sectPr>
       <w:pgSz w:w="12240" w:h="15840"/>

</xml_diff>